<commit_message>
add: zapisnice LS + doc
</commit_message>
<xml_diff>
--- a/assets/report/Zapisnica.docx
+++ b/assets/report/Zapisnica.docx
@@ -28,7 +28,16 @@
           <w:sz w:val="52"/>
           <w:szCs w:val="52"/>
         </w:rPr>
-        <w:t>5</w:t>
+        <w:t>2</w:t>
+      </w:r>
+      <w:r>
+        <w:rPr>
+          <w:b/>
+          <w:bCs/>
+          <w:sz w:val="52"/>
+          <w:szCs w:val="52"/>
+        </w:rPr>
+        <w:t>2</w:t>
       </w:r>
     </w:p>
     <w:p>
@@ -53,19 +62,19 @@
         <w:br/>
       </w:r>
       <w:r>
-        <w:t>1</w:t>
-      </w:r>
-      <w:r>
-        <w:t>1</w:t>
-      </w:r>
-      <w:r>
-        <w:t>.1</w:t>
-      </w:r>
-      <w:r>
-        <w:t>1</w:t>
-      </w:r>
-      <w:r>
-        <w:t>.2022</w:t>
+        <w:t>18</w:t>
+      </w:r>
+      <w:r>
+        <w:t>.</w:t>
+      </w:r>
+      <w:r>
+        <w:t>5</w:t>
+      </w:r>
+      <w:r>
+        <w:t>.202</w:t>
+      </w:r>
+      <w:r>
+        <w:t>3</w:t>
       </w:r>
     </w:p>
     <w:p>
@@ -103,7 +112,13 @@
       </w:r>
       <w:proofErr w:type="spellEnd"/>
       <w:r>
-        <w:t xml:space="preserve">, Adrián Vrbovský, Tomáš Danko a Patrik </w:t>
+        <w:t>,</w:t>
+      </w:r>
+      <w:r>
+        <w:t xml:space="preserve"> Adrián Vrbovský,</w:t>
+      </w:r>
+      <w:r>
+        <w:t xml:space="preserve"> Tomáš Danko a Patrik </w:t>
       </w:r>
       <w:proofErr w:type="spellStart"/>
       <w:r>
@@ -127,64 +142,14 @@
         </w:rPr>
         <w:br/>
       </w:r>
-      <w:proofErr w:type="spellStart"/>
-      <w:r>
-        <w:t>Ištók</w:t>
-      </w:r>
-      <w:proofErr w:type="spellEnd"/>
-      <w:r>
-        <w:t xml:space="preserve"> a Vrbovský prezentovali dostupné </w:t>
-      </w:r>
-      <w:proofErr w:type="spellStart"/>
-      <w:r>
-        <w:t>React</w:t>
-      </w:r>
-      <w:proofErr w:type="spellEnd"/>
+      <w:r>
+        <w:t>Zadané úlohy boli splnené.</w:t>
+      </w:r>
       <w:r>
         <w:t xml:space="preserve"> </w:t>
       </w:r>
-      <w:proofErr w:type="spellStart"/>
-      <w:r>
-        <w:t>Native</w:t>
-      </w:r>
-      <w:proofErr w:type="spellEnd"/>
-      <w:r>
-        <w:t xml:space="preserve"> knižnice, vhodné pre zachytenie</w:t>
-      </w:r>
-      <w:r>
-        <w:t xml:space="preserve"> </w:t>
-      </w:r>
-      <w:r>
-        <w:t xml:space="preserve">červeného odrazu. </w:t>
-      </w:r>
-      <w:proofErr w:type="spellStart"/>
-      <w:r>
-        <w:t>Nošík</w:t>
-      </w:r>
-      <w:proofErr w:type="spellEnd"/>
-      <w:r>
-        <w:t xml:space="preserve"> ukázal aplikáciu a prezentoval spôsoby, ktorým by bola</w:t>
-      </w:r>
-      <w:r>
-        <w:t xml:space="preserve"> </w:t>
-      </w:r>
-      <w:r>
-        <w:t>diagnostika katarakty realizovateľná. Kopecký ukázal fotografie svojho červeného</w:t>
-      </w:r>
-      <w:r>
-        <w:t xml:space="preserve"> </w:t>
-      </w:r>
-      <w:r>
-        <w:t>oka, pričom jeho zachytenie nebolo vo väčšej miere úspešné (menej ako 25%). Bol</w:t>
-      </w:r>
-      <w:r>
-        <w:t xml:space="preserve"> </w:t>
-      </w:r>
-      <w:r>
-        <w:t>navrhnutý mód dávkového snímania, ako alternatíva k zachytenie červeného odrazu</w:t>
-      </w:r>
-      <w:r>
-        <w:t>.</w:t>
+      <w:r>
+        <w:t>Študenti odprezentovali dokončenú aplikáciu a jej komunikáciu so serverom.</w:t>
       </w:r>
     </w:p>
     <w:p/>
@@ -212,25 +177,7 @@
         </w:numPr>
       </w:pPr>
       <w:r>
-        <w:t>a</w:t>
-      </w:r>
-      <w:r>
-        <w:t>nalýza červenej zložky červeného odrazu</w:t>
-      </w:r>
-    </w:p>
-    <w:p>
-      <w:pPr>
-        <w:pStyle w:val="Odsekzoznamu"/>
-        <w:numPr>
-          <w:ilvl w:val="0"/>
-          <w:numId w:val="2"/>
-        </w:numPr>
-      </w:pPr>
-      <w:r>
-        <w:t>e</w:t>
-      </w:r>
-      <w:r>
-        <w:t>xperiment, zachytenie a natočenie videa červeného odrazu</w:t>
+        <w:t>dokončenie písomnej časti práce</w:t>
       </w:r>
     </w:p>
     <w:sectPr>
@@ -280,13 +227,8 @@
       <w:t xml:space="preserve">Vypracoval: </w:t>
     </w:r>
     <w:r>
-      <w:t xml:space="preserve">Patrik </w:t>
+      <w:t>Adrián Vrbovský</w:t>
     </w:r>
-    <w:proofErr w:type="spellStart"/>
-    <w:r>
-      <w:t>Ištók</w:t>
-    </w:r>
-    <w:proofErr w:type="spellEnd"/>
   </w:p>
 </w:ftr>
 </file>
@@ -966,6 +908,7 @@
   <w:style w:type="character" w:default="1" w:styleId="Predvolenpsmoodseku">
     <w:name w:val="Default Paragraph Font"/>
     <w:uiPriority w:val="1"/>
+    <w:semiHidden/>
     <w:unhideWhenUsed/>
   </w:style>
   <w:style w:type="table" w:default="1" w:styleId="Normlnatabuka">

</xml_diff>